<commit_message>
Add W02 Work and CRS Adjustments
A hefty amount of additions, namely Assignments 2 and 3 in W02. Additionally a few edits to CRS documentation, which remains unfinished.
</commit_message>
<xml_diff>
--- a/W01/Assignment_01.docx
+++ b/W01/Assignment_01.docx
@@ -14,28 +14,28 @@
           <w:rFonts w:ascii="Arial" w:hAnsi="Arial"/>
           <w:sz w:val="24"/>
         </w:rPr>
-        <w:t>EE</w:t>
+        <w:softHyphen/>
       </w:r>
       <w:r>
         <w:rPr>
           <w:rFonts w:ascii="Arial" w:hAnsi="Arial"/>
           <w:sz w:val="24"/>
         </w:rPr>
-        <w:t>433</w:t>
+        <w:softHyphen/>
       </w:r>
       <w:r>
         <w:rPr>
           <w:rFonts w:ascii="Arial" w:hAnsi="Arial"/>
           <w:sz w:val="24"/>
         </w:rPr>
-        <w:t>-A</w:t>
+        <w:softHyphen/>
       </w:r>
       <w:r>
         <w:rPr>
           <w:rFonts w:ascii="Arial" w:hAnsi="Arial"/>
           <w:sz w:val="24"/>
         </w:rPr>
-        <w:t>X</w:t>
+        <w:t>EE433-AX</w:t>
       </w:r>
       <w:r>
         <w:rPr>
@@ -43,49 +43,15 @@
           <w:sz w:val="24"/>
         </w:rPr>
         <w:tab/>
+        <w:t>Assignment #1</w:t>
       </w:r>
       <w:r>
         <w:rPr>
           <w:rFonts w:ascii="Arial" w:hAnsi="Arial"/>
           <w:sz w:val="24"/>
         </w:rPr>
-        <w:t>Assignment #1</w:t>
-      </w:r>
-      <w:r>
-        <w:rPr>
-          <w:rFonts w:ascii="Arial" w:hAnsi="Arial"/>
-          <w:sz w:val="24"/>
-        </w:rPr>
         <w:tab/>
-        <w:t xml:space="preserve">     </w:t>
-      </w:r>
-      <w:r>
-        <w:rPr>
-          <w:rFonts w:ascii="Arial" w:hAnsi="Arial"/>
-          <w:sz w:val="24"/>
-        </w:rPr>
-        <w:t>Fall</w:t>
-      </w:r>
-      <w:r>
-        <w:rPr>
-          <w:rFonts w:ascii="Arial" w:hAnsi="Arial"/>
-          <w:sz w:val="24"/>
-        </w:rPr>
-        <w:t xml:space="preserve"> 201</w:t>
-      </w:r>
-      <w:r>
-        <w:rPr>
-          <w:rFonts w:ascii="Arial" w:hAnsi="Arial"/>
-          <w:sz w:val="24"/>
-        </w:rPr>
-        <w:t>9</w:t>
-      </w:r>
-      <w:r>
-        <w:rPr>
-          <w:rFonts w:ascii="Arial" w:hAnsi="Arial"/>
-          <w:sz w:val="24"/>
-        </w:rPr>
-        <w:t xml:space="preserve">    </w:t>
+        <w:t xml:space="preserve">     Fall 2019    </w:t>
       </w:r>
       <w:proofErr w:type="gramStart"/>
       <w:r>
@@ -373,128 +339,120 @@
         </w:rPr>
         <w:t>The Registration class must have a method signature to calculate the student count for a given course/section/term.</w:t>
       </w:r>
-    </w:p>
-    <w:p>
-      <w:pPr>
-        <w:ind w:left="720"/>
-        <w:rPr>
-          <w:rFonts w:ascii="Arial" w:hAnsi="Arial" w:cs="Arial"/>
-          <w:sz w:val="24"/>
-          <w:szCs w:val="24"/>
-        </w:rPr>
-      </w:pPr>
-      <w:r>
-        <w:rPr>
-          <w:rFonts w:ascii="Arial" w:hAnsi="Arial" w:cs="Arial"/>
-          <w:sz w:val="24"/>
-          <w:szCs w:val="24"/>
-        </w:rPr>
-        <w:t>The Registration class must have a method signature</w:t>
-      </w:r>
-      <w:r>
-        <w:rPr>
-          <w:rFonts w:ascii="Arial" w:hAnsi="Arial" w:cs="Arial"/>
-          <w:sz w:val="24"/>
-          <w:szCs w:val="24"/>
-        </w:rPr>
-        <w:t xml:space="preserve"> to determine whether a given course section is available for enrollment (oversubscribed).</w:t>
-      </w:r>
-    </w:p>
-    <w:p>
-      <w:pPr>
-        <w:rPr>
-          <w:rFonts w:ascii="Arial" w:hAnsi="Arial" w:cs="Arial"/>
-          <w:sz w:val="24"/>
-          <w:szCs w:val="24"/>
-        </w:rPr>
-      </w:pPr>
-    </w:p>
-    <w:p>
-      <w:pPr>
-        <w:rPr>
-          <w:rFonts w:ascii="Arial" w:hAnsi="Arial" w:cs="Arial"/>
-          <w:sz w:val="24"/>
-          <w:szCs w:val="24"/>
-        </w:rPr>
-      </w:pPr>
-      <w:r>
-        <w:rPr>
-          <w:rFonts w:ascii="Arial" w:hAnsi="Arial" w:cs="Arial"/>
-          <w:sz w:val="24"/>
-          <w:szCs w:val="24"/>
-        </w:rPr>
-        <w:t xml:space="preserve">Deliverables: </w:t>
-      </w:r>
-    </w:p>
-    <w:p>
-      <w:pPr>
-        <w:rPr>
-          <w:rFonts w:ascii="Arial" w:hAnsi="Arial" w:cs="Arial"/>
-          <w:sz w:val="24"/>
-          <w:szCs w:val="24"/>
-        </w:rPr>
-      </w:pPr>
-      <w:r>
-        <w:rPr>
-          <w:rFonts w:ascii="Arial" w:hAnsi="Arial" w:cs="Arial"/>
-          <w:sz w:val="24"/>
-          <w:szCs w:val="24"/>
-        </w:rPr>
-        <w:t xml:space="preserve">Using a compiled, object-oriented language of your choice, define all appropriate classes including typed properties and function signatures.  </w:t>
-      </w:r>
-      <w:r>
-        <w:rPr>
-          <w:rFonts w:ascii="Arial" w:hAnsi="Arial" w:cs="Arial"/>
-          <w:sz w:val="24"/>
-          <w:szCs w:val="24"/>
-        </w:rPr>
-        <w:t>Functions should return appropriate default values for unit testing.  All source files must be submitted.</w:t>
-      </w:r>
-    </w:p>
-    <w:p>
-      <w:pPr>
-        <w:rPr>
-          <w:rFonts w:ascii="Arial" w:hAnsi="Arial" w:cs="Arial"/>
-          <w:sz w:val="24"/>
-          <w:szCs w:val="24"/>
-        </w:rPr>
-      </w:pPr>
-    </w:p>
-    <w:p>
-      <w:pPr>
-        <w:rPr>
-          <w:rFonts w:ascii="Arial" w:hAnsi="Arial" w:cs="Arial"/>
-          <w:sz w:val="24"/>
-          <w:szCs w:val="24"/>
-        </w:rPr>
-      </w:pPr>
-      <w:r>
-        <w:rPr>
-          <w:rFonts w:ascii="Arial" w:hAnsi="Arial" w:cs="Arial"/>
-          <w:sz w:val="24"/>
-          <w:szCs w:val="24"/>
-        </w:rPr>
-        <w:t xml:space="preserve">Bonus: </w:t>
-      </w:r>
-    </w:p>
-    <w:p>
-      <w:pPr>
-        <w:rPr>
-          <w:rFonts w:ascii="Arial" w:hAnsi="Arial" w:cs="Arial"/>
-          <w:sz w:val="24"/>
-          <w:szCs w:val="24"/>
-        </w:rPr>
-      </w:pPr>
-      <w:r>
-        <w:rPr>
-          <w:rFonts w:ascii="Arial" w:hAnsi="Arial" w:cs="Arial"/>
-          <w:sz w:val="24"/>
-          <w:szCs w:val="24"/>
-        </w:rPr>
-        <w:t xml:space="preserve">Implement a .csv file structure.  </w:t>
-      </w:r>
       <w:bookmarkStart w:id="0" w:name="_GoBack"/>
       <w:bookmarkEnd w:id="0"/>
+    </w:p>
+    <w:p>
+      <w:pPr>
+        <w:ind w:left="720"/>
+        <w:rPr>
+          <w:rFonts w:ascii="Arial" w:hAnsi="Arial" w:cs="Arial"/>
+          <w:sz w:val="24"/>
+          <w:szCs w:val="24"/>
+        </w:rPr>
+      </w:pPr>
+      <w:r>
+        <w:rPr>
+          <w:rFonts w:ascii="Arial" w:hAnsi="Arial" w:cs="Arial"/>
+          <w:sz w:val="24"/>
+          <w:szCs w:val="24"/>
+        </w:rPr>
+        <w:t>The Registration class must have a method signature to determine whether a given course section is available for enrollment (oversubscribed).</w:t>
+      </w:r>
+    </w:p>
+    <w:p>
+      <w:pPr>
+        <w:rPr>
+          <w:rFonts w:ascii="Arial" w:hAnsi="Arial" w:cs="Arial"/>
+          <w:sz w:val="24"/>
+          <w:szCs w:val="24"/>
+        </w:rPr>
+      </w:pPr>
+    </w:p>
+    <w:p>
+      <w:pPr>
+        <w:rPr>
+          <w:rFonts w:ascii="Arial" w:hAnsi="Arial" w:cs="Arial"/>
+          <w:sz w:val="24"/>
+          <w:szCs w:val="24"/>
+        </w:rPr>
+      </w:pPr>
+      <w:r>
+        <w:rPr>
+          <w:rFonts w:ascii="Arial" w:hAnsi="Arial" w:cs="Arial"/>
+          <w:sz w:val="24"/>
+          <w:szCs w:val="24"/>
+        </w:rPr>
+        <w:t xml:space="preserve">Deliverables: </w:t>
+      </w:r>
+    </w:p>
+    <w:p>
+      <w:pPr>
+        <w:rPr>
+          <w:rFonts w:ascii="Arial" w:hAnsi="Arial" w:cs="Arial"/>
+          <w:sz w:val="24"/>
+          <w:szCs w:val="24"/>
+        </w:rPr>
+      </w:pPr>
+      <w:r>
+        <w:rPr>
+          <w:rFonts w:ascii="Arial" w:hAnsi="Arial" w:cs="Arial"/>
+          <w:sz w:val="24"/>
+          <w:szCs w:val="24"/>
+        </w:rPr>
+        <w:t xml:space="preserve">Using a compiled, object-oriented language of your choice, define all appropriate classes including typed properties and function signatures.  </w:t>
+      </w:r>
+      <w:r>
+        <w:rPr>
+          <w:rFonts w:ascii="Arial" w:hAnsi="Arial" w:cs="Arial"/>
+          <w:sz w:val="24"/>
+          <w:szCs w:val="24"/>
+        </w:rPr>
+        <w:t>Functions should return appropriate default values for unit testing.  All source files must be submitted.</w:t>
+      </w:r>
+    </w:p>
+    <w:p>
+      <w:pPr>
+        <w:rPr>
+          <w:rFonts w:ascii="Arial" w:hAnsi="Arial" w:cs="Arial"/>
+          <w:sz w:val="24"/>
+          <w:szCs w:val="24"/>
+        </w:rPr>
+      </w:pPr>
+    </w:p>
+    <w:p>
+      <w:pPr>
+        <w:rPr>
+          <w:rFonts w:ascii="Arial" w:hAnsi="Arial" w:cs="Arial"/>
+          <w:sz w:val="24"/>
+          <w:szCs w:val="24"/>
+        </w:rPr>
+      </w:pPr>
+      <w:r>
+        <w:rPr>
+          <w:rFonts w:ascii="Arial" w:hAnsi="Arial" w:cs="Arial"/>
+          <w:sz w:val="24"/>
+          <w:szCs w:val="24"/>
+        </w:rPr>
+        <w:t xml:space="preserve">Bonus: </w:t>
+      </w:r>
+    </w:p>
+    <w:p>
+      <w:pPr>
+        <w:rPr>
+          <w:rFonts w:ascii="Arial" w:hAnsi="Arial" w:cs="Arial"/>
+          <w:sz w:val="24"/>
+          <w:szCs w:val="24"/>
+        </w:rPr>
+      </w:pPr>
+      <w:r>
+        <w:rPr>
+          <w:rFonts w:ascii="Arial" w:hAnsi="Arial" w:cs="Arial"/>
+          <w:sz w:val="24"/>
+          <w:szCs w:val="24"/>
+        </w:rPr>
+        <w:t xml:space="preserve">Implement a .csv file structure.  </w:t>
+      </w:r>
     </w:p>
     <w:sectPr>
       <w:pgSz w:w="12240" w:h="15840"/>
@@ -523,7 +481,7 @@
       </w:pPr>
     </w:pPrDefault>
   </w:docDefaults>
-  <w:latentStyles w:defLockedState="0" w:defUIPriority="99" w:defSemiHidden="0" w:defUnhideWhenUsed="0" w:defQFormat="0" w:count="376">
+  <w:latentStyles w:defLockedState="0" w:defUIPriority="99" w:defSemiHidden="0" w:defUnhideWhenUsed="0" w:defQFormat="0" w:count="377">
     <w:lsdException w:name="Normal" w:uiPriority="0" w:qFormat="1"/>
     <w:lsdException w:name="heading 1" w:uiPriority="9" w:qFormat="1"/>
     <w:lsdException w:name="heading 2" w:semiHidden="1" w:uiPriority="9" w:unhideWhenUsed="1" w:qFormat="1"/>
@@ -897,6 +855,7 @@
     <w:lsdException w:name="Hashtag" w:semiHidden="1" w:unhideWhenUsed="1"/>
     <w:lsdException w:name="Unresolved Mention" w:semiHidden="1" w:unhideWhenUsed="1"/>
     <w:lsdException w:name="Smart Link" w:semiHidden="1" w:unhideWhenUsed="1"/>
+    <w:lsdException w:name="Smart Link Error" w:semiHidden="1" w:unhideWhenUsed="1"/>
   </w:latentStyles>
   <w:style w:type="paragraph" w:default="1" w:styleId="Normal">
     <w:name w:val="Normal"/>

</xml_diff>